<commit_message>
added freight to xlsx
</commit_message>
<xml_diff>
--- a/pwd/Docxs/OPF 002.docx
+++ b/pwd/Docxs/OPF 002.docx
@@ -12,8 +12,6 @@
           <w:szCs w:val="18"/>
         </w:rPr>
       </w:pPr>
-      <w:bookmarkStart w:id="0" w:name="_GoBack"/>
-      <w:bookmarkEnd w:id="0"/>
       <w:r>
         <w:rPr>
           <w:rFonts w:ascii="Arial" w:hAnsi="Arial" w:cs="Arial"/>
@@ -21,16 +19,7 @@
           <w:sz w:val="18"/>
           <w:szCs w:val="18"/>
         </w:rPr>
-        <w:t xml:space="preserve">                                                                                                                                                                                                                                                                </w:t>
-      </w:r>
-      <w:r>
-        <w:rPr>
-          <w:rFonts w:ascii="Arial" w:hAnsi="Arial" w:cs="Arial"/>
-          <w:b/>
-          <w:sz w:val="18"/>
-          <w:szCs w:val="18"/>
-        </w:rPr>
-        <w:t xml:space="preserve">      </w:t>
+        <w:t xml:space="preserve">                                                                                                                                                                                                                                                                      </w:t>
       </w:r>
     </w:p>
     <w:p>
@@ -113,16 +102,7 @@
           <w:sz w:val="18"/>
           <w:szCs w:val="18"/>
         </w:rPr>
-        <w:t>POT27999</w:t>
-      </w:r>
-      <w:r>
-        <w:rPr>
-          <w:rFonts w:ascii="Open Sans" w:hAnsi="Open Sans" w:cs="Open Sans"/>
-          <w:color w:val="333333"/>
-          <w:sz w:val="18"/>
-          <w:szCs w:val="18"/>
-        </w:rPr>
-        <w:t xml:space="preserve"> </w:t>
+        <w:t xml:space="preserve">POT27999 </w:t>
       </w:r>
       <w:r>
         <w:rPr>
@@ -325,15 +305,7 @@
           <w:sz w:val="18"/>
           <w:szCs w:val="18"/>
         </w:rPr>
-        <w:t>: ACC Limite</w:t>
-      </w:r>
-      <w:r>
-        <w:rPr>
-          <w:rFonts w:ascii="Arial" w:hAnsi="Arial" w:cs="Arial"/>
-          <w:sz w:val="18"/>
-          <w:szCs w:val="18"/>
-        </w:rPr>
-        <w:t>d</w:t>
+        <w:t>: ACC Limited</w:t>
       </w:r>
       <w:r>
         <w:rPr>
@@ -375,13 +347,6 @@
           <w:szCs w:val="18"/>
         </w:rPr>
         <w:tab/>
-      </w:r>
-      <w:r>
-        <w:rPr>
-          <w:rFonts w:ascii="Arial" w:hAnsi="Arial" w:cs="Arial"/>
-          <w:sz w:val="18"/>
-          <w:szCs w:val="18"/>
-        </w:rPr>
         <w:t>Galaxy Billing from (Location) :</w:t>
       </w:r>
       <w:r>
@@ -742,18 +707,7 @@
                 <w:szCs w:val="18"/>
                 <w:lang w:val="en-GB"/>
               </w:rPr>
-              <w:t>TSS Thane, R</w:t>
-            </w:r>
-            <w:r>
-              <w:rPr>
-                <w:rFonts w:ascii="Arial" w:hAnsi="Arial" w:cs="Arial"/>
-                <w:bCs/>
-                <w:color w:val="000000"/>
-                <w:sz w:val="18"/>
-                <w:szCs w:val="18"/>
-                <w:lang w:val="en-GB"/>
-              </w:rPr>
-              <w:t>esearch &amp; Consultancy Directorate, CRS Complex</w:t>
+              <w:t>TSS Thane, Research &amp; Consultancy Directorate, CRS Complex</w:t>
             </w:r>
           </w:p>
         </w:tc>
@@ -914,16 +868,7 @@
                 <w:sz w:val="18"/>
                 <w:szCs w:val="18"/>
               </w:rPr>
-              <w:t xml:space="preserve">State : </w:t>
-            </w:r>
-            <w:r>
-              <w:rPr>
-                <w:rFonts w:ascii="Arial" w:hAnsi="Arial" w:cs="Arial"/>
-                <w:color w:val="000000"/>
-                <w:sz w:val="18"/>
-                <w:szCs w:val="18"/>
-              </w:rPr>
-              <w:t>Maharashtra</w:t>
+              <w:t>State : Maharashtra</w:t>
             </w:r>
           </w:p>
         </w:tc>
@@ -1071,18 +1016,7 @@
                 <w:szCs w:val="18"/>
                 <w:lang w:val="en-GB"/>
               </w:rPr>
-              <w:t>Tel # 932455</w:t>
-            </w:r>
-            <w:r>
-              <w:rPr>
-                <w:rFonts w:ascii="Arial" w:eastAsia="Calibri" w:hAnsi="Arial" w:cs="Arial"/>
-                <w:bCs/>
-                <w:color w:val="000000"/>
-                <w:sz w:val="18"/>
-                <w:szCs w:val="18"/>
-                <w:lang w:val="en-GB"/>
-              </w:rPr>
-              <w:t>5427</w:t>
+              <w:t>Tel # 9324555427</w:t>
             </w:r>
           </w:p>
         </w:tc>
@@ -1381,15 +1315,7 @@
                 <w:sz w:val="18"/>
                 <w:szCs w:val="18"/>
               </w:rPr>
-              <w:t xml:space="preserve"> </w:t>
-            </w:r>
-            <w:r>
-              <w:rPr>
-                <w:rFonts w:ascii="Arial" w:hAnsi="Arial" w:cs="Arial"/>
-                <w:sz w:val="18"/>
-                <w:szCs w:val="18"/>
-              </w:rPr>
-              <w:t>Sr.</w:t>
+              <w:t xml:space="preserve"> Sr.</w:t>
             </w:r>
           </w:p>
         </w:tc>
@@ -1418,23 +1344,7 @@
                 <w:sz w:val="18"/>
                 <w:szCs w:val="18"/>
               </w:rPr>
-              <w:t xml:space="preserve">                                    </w:t>
-            </w:r>
-            <w:r>
-              <w:rPr>
-                <w:rFonts w:ascii="Arial" w:hAnsi="Arial" w:cs="Arial"/>
-                <w:sz w:val="18"/>
-                <w:szCs w:val="18"/>
-              </w:rPr>
-              <w:t>D</w:t>
-            </w:r>
-            <w:r>
-              <w:rPr>
-                <w:rFonts w:ascii="Arial" w:hAnsi="Arial" w:cs="Arial"/>
-                <w:sz w:val="18"/>
-                <w:szCs w:val="18"/>
-              </w:rPr>
-              <w:t>escription</w:t>
+              <w:t xml:space="preserve">                                    Description</w:t>
             </w:r>
           </w:p>
         </w:tc>
@@ -1463,15 +1373,7 @@
                 <w:sz w:val="18"/>
                 <w:szCs w:val="18"/>
               </w:rPr>
-              <w:t xml:space="preserve">  </w:t>
-            </w:r>
-            <w:r>
-              <w:rPr>
-                <w:rFonts w:ascii="Arial" w:hAnsi="Arial" w:cs="Arial"/>
-                <w:sz w:val="18"/>
-                <w:szCs w:val="18"/>
-              </w:rPr>
-              <w:t>Qty.</w:t>
+              <w:t xml:space="preserve">  Qty.</w:t>
             </w:r>
           </w:p>
         </w:tc>
@@ -2405,6 +2307,16 @@
                 <w:szCs w:val="18"/>
               </w:rPr>
             </w:pPr>
+            <w:r>
+              <w:rPr>
+                <w:rFonts w:ascii="Arial" w:hAnsi="Arial" w:cs="Arial"/>
+                <w:sz w:val="18"/>
+                <w:szCs w:val="18"/>
+              </w:rPr>
+              <w:t>5554</w:t>
+            </w:r>
+            <w:bookmarkStart w:id="0" w:name="_GoBack"/>
+            <w:bookmarkEnd w:id="0"/>
           </w:p>
         </w:tc>
       </w:tr>
@@ -3137,15 +3049,7 @@
           <w:sz w:val="18"/>
           <w:szCs w:val="18"/>
         </w:rPr>
-        <w:t>___________</w:t>
-      </w:r>
-      <w:r>
-        <w:rPr>
-          <w:rFonts w:ascii="Arial" w:hAnsi="Arial" w:cs="Arial"/>
-          <w:sz w:val="18"/>
-          <w:szCs w:val="18"/>
-        </w:rPr>
-        <w:t>______________________________________________________________________________</w:t>
+        <w:t>_________________________________________________________________________________________</w:t>
       </w:r>
     </w:p>
     <w:p>
@@ -3242,18 +3146,7 @@
           <w:szCs w:val="18"/>
           <w:u w:val="single"/>
         </w:rPr>
-        <w:t>*Required Cost sheet in excel format al</w:t>
-      </w:r>
-      <w:r>
-        <w:rPr>
-          <w:rFonts w:ascii="Arial" w:hAnsi="Arial" w:cs="Arial"/>
-          <w:b/>
-          <w:i/>
-          <w:sz w:val="18"/>
-          <w:szCs w:val="18"/>
-          <w:u w:val="single"/>
-        </w:rPr>
-        <w:t>ong with OPF.</w:t>
+        <w:t>*Required Cost sheet in excel format along with OPF.</w:t>
       </w:r>
     </w:p>
     <w:p>
@@ -3708,15 +3601,7 @@
                 <w:sz w:val="18"/>
                 <w:szCs w:val="18"/>
               </w:rPr>
-              <w:t xml:space="preserve">  </w:t>
-            </w:r>
-            <w:r>
-              <w:rPr>
-                <w:rFonts w:ascii="Arial" w:hAnsi="Arial" w:cs="Arial"/>
-                <w:sz w:val="18"/>
-                <w:szCs w:val="18"/>
-              </w:rPr>
-              <w:t>Qty.</w:t>
+              <w:t xml:space="preserve">  Qty.</w:t>
             </w:r>
           </w:p>
         </w:tc>
@@ -3776,15 +3661,7 @@
                 <w:sz w:val="18"/>
                 <w:szCs w:val="18"/>
               </w:rPr>
-              <w:t xml:space="preserve">  </w:t>
-            </w:r>
-            <w:r>
-              <w:rPr>
-                <w:rFonts w:ascii="Arial" w:hAnsi="Arial" w:cs="Arial"/>
-                <w:sz w:val="18"/>
-                <w:szCs w:val="18"/>
-              </w:rPr>
-              <w:t>Qty.</w:t>
+              <w:t xml:space="preserve">  Qty.</w:t>
             </w:r>
           </w:p>
         </w:tc>
@@ -3841,15 +3718,7 @@
                 <w:sz w:val="18"/>
                 <w:szCs w:val="18"/>
               </w:rPr>
-              <w:t xml:space="preserve">  </w:t>
-            </w:r>
-            <w:r>
-              <w:rPr>
-                <w:rFonts w:ascii="Arial" w:hAnsi="Arial" w:cs="Arial"/>
-                <w:sz w:val="18"/>
-                <w:szCs w:val="18"/>
-              </w:rPr>
-              <w:t>Qty.</w:t>
+              <w:t xml:space="preserve">  Qty.</w:t>
             </w:r>
           </w:p>
         </w:tc>
@@ -5433,15 +5302,7 @@
                 <w:sz w:val="18"/>
                 <w:szCs w:val="18"/>
               </w:rPr>
-              <w:t xml:space="preserve">      </w:t>
-            </w:r>
-            <w:r>
-              <w:rPr>
-                <w:rFonts w:ascii="Arial" w:hAnsi="Arial" w:cs="Arial"/>
-                <w:sz w:val="18"/>
-                <w:szCs w:val="18"/>
-              </w:rPr>
-              <w:t xml:space="preserve">/       /  </w:t>
+              <w:t xml:space="preserve">      /       /  </w:t>
             </w:r>
           </w:p>
         </w:tc>
@@ -5488,15 +5349,7 @@
                 <w:sz w:val="18"/>
                 <w:szCs w:val="18"/>
               </w:rPr>
-              <w:t xml:space="preserve">      </w:t>
-            </w:r>
-            <w:r>
-              <w:rPr>
-                <w:rFonts w:ascii="Arial" w:hAnsi="Arial" w:cs="Arial"/>
-                <w:sz w:val="18"/>
-                <w:szCs w:val="18"/>
-              </w:rPr>
-              <w:t xml:space="preserve">/       /  </w:t>
+              <w:t xml:space="preserve">      /       /  </w:t>
             </w:r>
           </w:p>
         </w:tc>
@@ -5809,15 +5662,7 @@
                 <w:sz w:val="18"/>
                 <w:szCs w:val="18"/>
               </w:rPr>
-              <w:t xml:space="preserve">      </w:t>
-            </w:r>
-            <w:r>
-              <w:rPr>
-                <w:rFonts w:ascii="Arial" w:hAnsi="Arial" w:cs="Arial"/>
-                <w:sz w:val="18"/>
-                <w:szCs w:val="18"/>
-              </w:rPr>
-              <w:t xml:space="preserve">/       /  </w:t>
+              <w:t xml:space="preserve">      /       /  </w:t>
             </w:r>
           </w:p>
         </w:tc>
@@ -5864,15 +5709,7 @@
                 <w:sz w:val="18"/>
                 <w:szCs w:val="18"/>
               </w:rPr>
-              <w:t xml:space="preserve">      </w:t>
-            </w:r>
-            <w:r>
-              <w:rPr>
-                <w:rFonts w:ascii="Arial" w:hAnsi="Arial" w:cs="Arial"/>
-                <w:sz w:val="18"/>
-                <w:szCs w:val="18"/>
-              </w:rPr>
-              <w:t xml:space="preserve">/       /  </w:t>
+              <w:t xml:space="preserve">      /       /  </w:t>
             </w:r>
           </w:p>
         </w:tc>
@@ -6068,15 +5905,7 @@
                 <w:sz w:val="18"/>
                 <w:szCs w:val="18"/>
               </w:rPr>
-              <w:t xml:space="preserve">      </w:t>
-            </w:r>
-            <w:r>
-              <w:rPr>
-                <w:rFonts w:ascii="Arial" w:hAnsi="Arial" w:cs="Arial"/>
-                <w:sz w:val="18"/>
-                <w:szCs w:val="18"/>
-              </w:rPr>
-              <w:t xml:space="preserve">/       /  </w:t>
+              <w:t xml:space="preserve">      /       /  </w:t>
             </w:r>
           </w:p>
         </w:tc>
@@ -6123,23 +5952,7 @@
                 <w:sz w:val="18"/>
                 <w:szCs w:val="18"/>
               </w:rPr>
-              <w:t xml:space="preserve">      </w:t>
-            </w:r>
-            <w:r>
-              <w:rPr>
-                <w:rFonts w:ascii="Arial" w:hAnsi="Arial" w:cs="Arial"/>
-                <w:sz w:val="18"/>
-                <w:szCs w:val="18"/>
-              </w:rPr>
-              <w:t xml:space="preserve">/   </w:t>
-            </w:r>
-            <w:r>
-              <w:rPr>
-                <w:rFonts w:ascii="Arial" w:hAnsi="Arial" w:cs="Arial"/>
-                <w:sz w:val="18"/>
-                <w:szCs w:val="18"/>
-              </w:rPr>
-              <w:t xml:space="preserve">    /  </w:t>
+              <w:t xml:space="preserve">      /       /  </w:t>
             </w:r>
           </w:p>
         </w:tc>
@@ -6298,13 +6111,7 @@
         <w:b/>
       </w:rPr>
       <w:tab/>
-      <w:t xml:space="preserve">                                                                    </w:t>
-    </w:r>
-    <w:r>
-      <w:rPr>
-        <w:b/>
-      </w:rPr>
-      <w:t xml:space="preserve">                                                                                        09/04/2014</w:t>
+      <w:t xml:space="preserve">                                                                                                                                                            09/04/2014</w:t>
     </w:r>
   </w:p>
 </w:ftr>
@@ -6369,6 +6176,7 @@
     <w:lvl w:ilvl="0">
       <w:start w:val="1"/>
       <w:numFmt w:val="none"/>
+      <w:pStyle w:val="Heading1"/>
       <w:suff w:val="nothing"/>
       <w:lvlText w:val=""/>
       <w:lvlJc w:val="left"/>
@@ -6395,6 +6203,7 @@
     <w:lvl w:ilvl="2">
       <w:start w:val="1"/>
       <w:numFmt w:val="none"/>
+      <w:pStyle w:val="Heading3"/>
       <w:suff w:val="nothing"/>
       <w:lvlText w:val=""/>
       <w:lvlJc w:val="left"/>
@@ -6421,6 +6230,7 @@
     <w:lvl w:ilvl="4">
       <w:start w:val="1"/>
       <w:numFmt w:val="none"/>
+      <w:pStyle w:val="Heading5"/>
       <w:suff w:val="nothing"/>
       <w:lvlText w:val=""/>
       <w:lvlJc w:val="left"/>
@@ -6434,6 +6244,7 @@
     <w:lvl w:ilvl="5">
       <w:start w:val="1"/>
       <w:numFmt w:val="none"/>
+      <w:pStyle w:val="Heading6"/>
       <w:suff w:val="nothing"/>
       <w:lvlText w:val=""/>
       <w:lvlJc w:val="left"/>
@@ -6447,6 +6258,7 @@
     <w:lvl w:ilvl="6">
       <w:start w:val="1"/>
       <w:numFmt w:val="none"/>
+      <w:pStyle w:val="Heading7"/>
       <w:suff w:val="nothing"/>
       <w:lvlText w:val=""/>
       <w:lvlJc w:val="left"/>
@@ -7033,15 +6845,11 @@
   <w:style w:type="character" w:customStyle="1" w:styleId="WW8Num1z8">
     <w:name w:val="WW8Num1z8"/>
   </w:style>
-  <w:style w:type="character" w:styleId="DefaultParagraphFont0">
-    <w:name w:val="Default Paragraph Font"/>
-  </w:style>
   <w:style w:type="character" w:styleId="Hyperlink">
     <w:name w:val="Hyperlink"/>
     <w:rPr>
       <w:color w:val="000080"/>
       <w:u w:val="single"/>
-      <w:lang/>
     </w:rPr>
   </w:style>
   <w:style w:type="paragraph" w:customStyle="1" w:styleId="Heading">
@@ -7099,8 +6907,8 @@
       <w:rFonts w:cs="Tahoma"/>
     </w:rPr>
   </w:style>
-  <w:style w:type="paragraph" w:customStyle="1" w:styleId="caption0">
-    <w:name w:val="caption"/>
+  <w:style w:type="paragraph" w:customStyle="1" w:styleId="Caption1">
+    <w:name w:val="Caption1"/>
     <w:basedOn w:val="Normal"/>
     <w:pPr>
       <w:suppressLineNumbers/>

</xml_diff>